<commit_message>
adding requirment analaysis part3
</commit_message>
<xml_diff>
--- a/requirment_analysis.docx
+++ b/requirment_analysis.docx
@@ -907,6 +907,16 @@
         <w:spacing w:line="0" w:lineRule="atLeast"/>
         <w:rPr>
           <w:b/>
+          <w:sz w:val="36"/>
+          <w:szCs w:val="36"/>
+        </w:rPr>
+      </w:pPr>
+    </w:p>
+    <w:p>
+      <w:pPr>
+        <w:spacing w:line="0" w:lineRule="atLeast"/>
+        <w:rPr>
+          <w:b/>
           <w:sz w:val="44"/>
           <w:szCs w:val="44"/>
           <w:u w:val="single"/>
@@ -1103,6 +1113,26 @@
     </w:p>
     <w:p>
       <w:pPr>
+        <w:spacing w:line="0" w:lineRule="atLeast"/>
+        <w:rPr>
+          <w:bCs/>
+          <w:sz w:val="32"/>
+          <w:szCs w:val="32"/>
+        </w:rPr>
+      </w:pPr>
+    </w:p>
+    <w:p>
+      <w:pPr>
+        <w:spacing w:line="0" w:lineRule="atLeast"/>
+        <w:rPr>
+          <w:bCs/>
+          <w:sz w:val="32"/>
+          <w:szCs w:val="32"/>
+        </w:rPr>
+      </w:pPr>
+    </w:p>
+    <w:p>
+      <w:pPr>
         <w:spacing w:line="200" w:lineRule="exact"/>
         <w:rPr>
           <w:rFonts w:ascii="Times New Roman" w:eastAsia="Times New Roman" w:hAnsi="Times New Roman"/>
@@ -1119,19 +1149,82 @@
     </w:p>
     <w:p>
       <w:pPr>
-        <w:spacing w:line="200" w:lineRule="exact"/>
-        <w:rPr>
-          <w:rFonts w:ascii="Times New Roman" w:eastAsia="Times New Roman" w:hAnsi="Times New Roman"/>
-        </w:rPr>
-      </w:pPr>
-    </w:p>
-    <w:p>
-      <w:pPr>
-        <w:spacing w:line="280" w:lineRule="exact"/>
-        <w:rPr>
-          <w:rFonts w:ascii="Times New Roman" w:eastAsia="Times New Roman" w:hAnsi="Times New Roman"/>
-        </w:rPr>
-      </w:pPr>
+        <w:rPr>
+          <w:b/>
+          <w:sz w:val="40"/>
+          <w:lang w:val="en-US"/>
+        </w:rPr>
+      </w:pPr>
+      <w:r>
+        <w:rPr>
+          <w:b/>
+          <w:bCs/>
+          <w:sz w:val="40"/>
+          <w:lang w:val="en-US"/>
+        </w:rPr>
+        <w:t>Part-3</w:t>
+      </w:r>
+      <w:r>
+        <w:rPr>
+          <w:b/>
+          <w:sz w:val="40"/>
+          <w:lang w:val="en-US"/>
+        </w:rPr>
+        <w:br/>
+      </w:r>
+      <w:r>
+        <w:rPr>
+          <w:b/>
+          <w:bCs/>
+          <w:sz w:val="40"/>
+          <w:lang w:val="en-US"/>
+        </w:rPr>
+        <w:t>Chapter 5: System Analysis and Modeling</w:t>
+      </w:r>
+    </w:p>
+    <w:p>
+      <w:pPr>
+        <w:numPr>
+          <w:ilvl w:val="0"/>
+          <w:numId w:val="29"/>
+        </w:numPr>
+        <w:rPr>
+          <w:b/>
+          <w:sz w:val="40"/>
+          <w:lang w:val="en-US"/>
+        </w:rPr>
+      </w:pPr>
+      <w:r>
+        <w:rPr>
+          <w:b/>
+          <w:bCs/>
+          <w:sz w:val="40"/>
+          <w:lang w:val="en-US"/>
+        </w:rPr>
+        <w:t>5.1 Functional Modeling</w:t>
+      </w:r>
+    </w:p>
+    <w:p>
+      <w:pPr>
+        <w:numPr>
+          <w:ilvl w:val="0"/>
+          <w:numId w:val="29"/>
+        </w:numPr>
+        <w:rPr>
+          <w:b/>
+          <w:sz w:val="40"/>
+          <w:lang w:val="en-US"/>
+        </w:rPr>
+      </w:pPr>
+      <w:r>
+        <w:rPr>
+          <w:b/>
+          <w:bCs/>
+          <w:sz w:val="40"/>
+          <w:lang w:val="en-US"/>
+        </w:rPr>
+        <w:t>5.2 Use Case Analysis</w:t>
+      </w:r>
     </w:p>
     <w:p>
       <w:pPr>
@@ -3842,6 +3935,1236 @@
         </w:rPr>
         <w:t>Technology Stack: The MERN stack is fixed, limiting choices for frontend and backend frameworks.</w:t>
       </w:r>
+    </w:p>
+    <w:p>
+      <w:pPr>
+        <w:rPr>
+          <w:sz w:val="28"/>
+          <w:szCs w:val="28"/>
+        </w:rPr>
+      </w:pPr>
+    </w:p>
+    <w:p>
+      <w:pPr>
+        <w:rPr>
+          <w:sz w:val="28"/>
+          <w:szCs w:val="28"/>
+        </w:rPr>
+      </w:pPr>
+    </w:p>
+    <w:p>
+      <w:pPr>
+        <w:rPr>
+          <w:sz w:val="28"/>
+          <w:szCs w:val="28"/>
+        </w:rPr>
+      </w:pPr>
+    </w:p>
+    <w:p>
+      <w:pPr>
+        <w:rPr>
+          <w:sz w:val="28"/>
+          <w:szCs w:val="28"/>
+        </w:rPr>
+      </w:pPr>
+    </w:p>
+    <w:p>
+      <w:pPr>
+        <w:spacing w:line="360" w:lineRule="auto"/>
+        <w:rPr>
+          <w:sz w:val="28"/>
+          <w:szCs w:val="28"/>
+          <w:lang w:val="en-US"/>
+        </w:rPr>
+      </w:pPr>
+      <w:r>
+        <w:rPr>
+          <w:b/>
+          <w:bCs/>
+          <w:sz w:val="28"/>
+          <w:szCs w:val="28"/>
+          <w:lang w:val="en-US"/>
+        </w:rPr>
+        <w:t>Chapter 5: System Analysis and Modeling</w:t>
+      </w:r>
+    </w:p>
+    <w:p>
+      <w:pPr>
+        <w:spacing w:line="360" w:lineRule="auto"/>
+        <w:rPr>
+          <w:sz w:val="28"/>
+          <w:szCs w:val="28"/>
+          <w:lang w:val="en-US"/>
+        </w:rPr>
+      </w:pPr>
+      <w:r>
+        <w:rPr>
+          <w:b/>
+          <w:bCs/>
+          <w:sz w:val="28"/>
+          <w:szCs w:val="28"/>
+          <w:lang w:val="en-US"/>
+        </w:rPr>
+        <w:t>5.1 Functional Modeling</w:t>
+      </w:r>
+      <w:r>
+        <w:rPr>
+          <w:sz w:val="28"/>
+          <w:szCs w:val="28"/>
+          <w:lang w:val="en-US"/>
+        </w:rPr>
+        <w:br/>
+        <w:t>The system is designed with two major components:</w:t>
+      </w:r>
+    </w:p>
+    <w:p>
+      <w:pPr>
+        <w:numPr>
+          <w:ilvl w:val="0"/>
+          <w:numId w:val="30"/>
+        </w:numPr>
+        <w:spacing w:line="360" w:lineRule="auto"/>
+        <w:rPr>
+          <w:sz w:val="28"/>
+          <w:szCs w:val="28"/>
+          <w:lang w:val="en-US"/>
+        </w:rPr>
+      </w:pPr>
+      <w:r>
+        <w:rPr>
+          <w:b/>
+          <w:bCs/>
+          <w:sz w:val="28"/>
+          <w:szCs w:val="28"/>
+          <w:lang w:val="en-US"/>
+        </w:rPr>
+        <w:t>User Side</w:t>
+      </w:r>
+      <w:r>
+        <w:rPr>
+          <w:sz w:val="28"/>
+          <w:szCs w:val="28"/>
+          <w:lang w:val="en-US"/>
+        </w:rPr>
+        <w:t xml:space="preserve">: A responsive UI with book browsing, order management, and </w:t>
+      </w:r>
+      <w:proofErr w:type="spellStart"/>
+      <w:r>
+        <w:rPr>
+          <w:sz w:val="28"/>
+          <w:szCs w:val="28"/>
+          <w:lang w:val="en-US"/>
+        </w:rPr>
+        <w:t>wishlist</w:t>
+      </w:r>
+      <w:proofErr w:type="spellEnd"/>
+      <w:r>
+        <w:rPr>
+          <w:sz w:val="28"/>
+          <w:szCs w:val="28"/>
+          <w:lang w:val="en-US"/>
+        </w:rPr>
+        <w:t xml:space="preserve"> features.</w:t>
+      </w:r>
+    </w:p>
+    <w:p>
+      <w:pPr>
+        <w:numPr>
+          <w:ilvl w:val="0"/>
+          <w:numId w:val="30"/>
+        </w:numPr>
+        <w:spacing w:line="360" w:lineRule="auto"/>
+        <w:rPr>
+          <w:sz w:val="28"/>
+          <w:szCs w:val="28"/>
+          <w:lang w:val="en-US"/>
+        </w:rPr>
+      </w:pPr>
+      <w:r>
+        <w:rPr>
+          <w:b/>
+          <w:bCs/>
+          <w:sz w:val="28"/>
+          <w:szCs w:val="28"/>
+          <w:lang w:val="en-US"/>
+        </w:rPr>
+        <w:t>Admin Panel</w:t>
+      </w:r>
+      <w:r>
+        <w:rPr>
+          <w:sz w:val="28"/>
+          <w:szCs w:val="28"/>
+          <w:lang w:val="en-US"/>
+        </w:rPr>
+        <w:t>: A dashboard for managing books, users, and orders, with built-in analytics for performance monitoring.</w:t>
+      </w:r>
+    </w:p>
+    <w:p>
+      <w:pPr>
+        <w:spacing w:line="360" w:lineRule="auto"/>
+        <w:rPr>
+          <w:sz w:val="28"/>
+          <w:szCs w:val="28"/>
+          <w:lang w:val="en-US"/>
+        </w:rPr>
+      </w:pPr>
+      <w:r>
+        <w:rPr>
+          <w:b/>
+          <w:bCs/>
+          <w:sz w:val="28"/>
+          <w:szCs w:val="28"/>
+          <w:lang w:val="en-US"/>
+        </w:rPr>
+        <w:t>5.2 Use Case Analysis</w:t>
+      </w:r>
+    </w:p>
+    <w:p>
+      <w:pPr>
+        <w:numPr>
+          <w:ilvl w:val="0"/>
+          <w:numId w:val="31"/>
+        </w:numPr>
+        <w:spacing w:line="360" w:lineRule="auto"/>
+        <w:rPr>
+          <w:sz w:val="28"/>
+          <w:szCs w:val="28"/>
+          <w:lang w:val="en-US"/>
+        </w:rPr>
+      </w:pPr>
+      <w:r>
+        <w:rPr>
+          <w:b/>
+          <w:bCs/>
+          <w:sz w:val="28"/>
+          <w:szCs w:val="28"/>
+          <w:lang w:val="en-US"/>
+        </w:rPr>
+        <w:t>Use Case 1: User Registration/Login</w:t>
+      </w:r>
+    </w:p>
+    <w:p>
+      <w:pPr>
+        <w:numPr>
+          <w:ilvl w:val="1"/>
+          <w:numId w:val="31"/>
+        </w:numPr>
+        <w:spacing w:line="360" w:lineRule="auto"/>
+        <w:rPr>
+          <w:sz w:val="28"/>
+          <w:szCs w:val="28"/>
+          <w:lang w:val="en-US"/>
+        </w:rPr>
+      </w:pPr>
+      <w:r>
+        <w:rPr>
+          <w:b/>
+          <w:bCs/>
+          <w:sz w:val="28"/>
+          <w:szCs w:val="28"/>
+          <w:lang w:val="en-US"/>
+        </w:rPr>
+        <w:t>Actors</w:t>
+      </w:r>
+      <w:r>
+        <w:rPr>
+          <w:sz w:val="28"/>
+          <w:szCs w:val="28"/>
+          <w:lang w:val="en-US"/>
+        </w:rPr>
+        <w:t>: User</w:t>
+      </w:r>
+    </w:p>
+    <w:p>
+      <w:pPr>
+        <w:numPr>
+          <w:ilvl w:val="1"/>
+          <w:numId w:val="31"/>
+        </w:numPr>
+        <w:spacing w:line="360" w:lineRule="auto"/>
+        <w:rPr>
+          <w:sz w:val="28"/>
+          <w:szCs w:val="28"/>
+          <w:lang w:val="en-US"/>
+        </w:rPr>
+      </w:pPr>
+      <w:r>
+        <w:rPr>
+          <w:b/>
+          <w:bCs/>
+          <w:sz w:val="28"/>
+          <w:szCs w:val="28"/>
+          <w:lang w:val="en-US"/>
+        </w:rPr>
+        <w:t>Description</w:t>
+      </w:r>
+      <w:r>
+        <w:rPr>
+          <w:sz w:val="28"/>
+          <w:szCs w:val="28"/>
+          <w:lang w:val="en-US"/>
+        </w:rPr>
+        <w:t>: A user registers, logs in, and gains access to their account for purchasing and order management.</w:t>
+      </w:r>
+    </w:p>
+    <w:p>
+      <w:pPr>
+        <w:numPr>
+          <w:ilvl w:val="0"/>
+          <w:numId w:val="31"/>
+        </w:numPr>
+        <w:spacing w:line="360" w:lineRule="auto"/>
+        <w:rPr>
+          <w:sz w:val="28"/>
+          <w:szCs w:val="28"/>
+          <w:lang w:val="en-US"/>
+        </w:rPr>
+      </w:pPr>
+      <w:r>
+        <w:rPr>
+          <w:b/>
+          <w:bCs/>
+          <w:sz w:val="28"/>
+          <w:szCs w:val="28"/>
+          <w:lang w:val="en-US"/>
+        </w:rPr>
+        <w:t>Use Case 2: Book Browsing</w:t>
+      </w:r>
+    </w:p>
+    <w:p>
+      <w:pPr>
+        <w:numPr>
+          <w:ilvl w:val="1"/>
+          <w:numId w:val="31"/>
+        </w:numPr>
+        <w:spacing w:line="360" w:lineRule="auto"/>
+        <w:rPr>
+          <w:sz w:val="28"/>
+          <w:szCs w:val="28"/>
+          <w:lang w:val="en-US"/>
+        </w:rPr>
+      </w:pPr>
+      <w:r>
+        <w:rPr>
+          <w:b/>
+          <w:bCs/>
+          <w:sz w:val="28"/>
+          <w:szCs w:val="28"/>
+          <w:lang w:val="en-US"/>
+        </w:rPr>
+        <w:t>Actors</w:t>
+      </w:r>
+      <w:r>
+        <w:rPr>
+          <w:sz w:val="28"/>
+          <w:szCs w:val="28"/>
+          <w:lang w:val="en-US"/>
+        </w:rPr>
+        <w:t>: User</w:t>
+      </w:r>
+    </w:p>
+    <w:p>
+      <w:pPr>
+        <w:numPr>
+          <w:ilvl w:val="1"/>
+          <w:numId w:val="31"/>
+        </w:numPr>
+        <w:spacing w:line="360" w:lineRule="auto"/>
+        <w:rPr>
+          <w:sz w:val="28"/>
+          <w:szCs w:val="28"/>
+          <w:lang w:val="en-US"/>
+        </w:rPr>
+      </w:pPr>
+      <w:r>
+        <w:rPr>
+          <w:b/>
+          <w:bCs/>
+          <w:sz w:val="28"/>
+          <w:szCs w:val="28"/>
+          <w:lang w:val="en-US"/>
+        </w:rPr>
+        <w:t>Description</w:t>
+      </w:r>
+      <w:r>
+        <w:rPr>
+          <w:sz w:val="28"/>
+          <w:szCs w:val="28"/>
+          <w:lang w:val="en-US"/>
+        </w:rPr>
+        <w:t>: Users can browse books by category, search, and view detailed information.</w:t>
+      </w:r>
+    </w:p>
+    <w:p>
+      <w:pPr>
+        <w:numPr>
+          <w:ilvl w:val="0"/>
+          <w:numId w:val="31"/>
+        </w:numPr>
+        <w:spacing w:line="360" w:lineRule="auto"/>
+        <w:rPr>
+          <w:sz w:val="28"/>
+          <w:szCs w:val="28"/>
+          <w:lang w:val="en-US"/>
+        </w:rPr>
+      </w:pPr>
+      <w:r>
+        <w:rPr>
+          <w:b/>
+          <w:bCs/>
+          <w:sz w:val="28"/>
+          <w:szCs w:val="28"/>
+          <w:lang w:val="en-US"/>
+        </w:rPr>
+        <w:t>Use Case 3: Order Management</w:t>
+      </w:r>
+    </w:p>
+    <w:p>
+      <w:pPr>
+        <w:numPr>
+          <w:ilvl w:val="1"/>
+          <w:numId w:val="31"/>
+        </w:numPr>
+        <w:spacing w:line="360" w:lineRule="auto"/>
+        <w:rPr>
+          <w:sz w:val="28"/>
+          <w:szCs w:val="28"/>
+          <w:lang w:val="en-US"/>
+        </w:rPr>
+      </w:pPr>
+      <w:r>
+        <w:rPr>
+          <w:b/>
+          <w:bCs/>
+          <w:sz w:val="28"/>
+          <w:szCs w:val="28"/>
+          <w:lang w:val="en-US"/>
+        </w:rPr>
+        <w:t>Actors</w:t>
+      </w:r>
+      <w:r>
+        <w:rPr>
+          <w:sz w:val="28"/>
+          <w:szCs w:val="28"/>
+          <w:lang w:val="en-US"/>
+        </w:rPr>
+        <w:t>: User, Admin</w:t>
+      </w:r>
+    </w:p>
+    <w:p>
+      <w:pPr>
+        <w:numPr>
+          <w:ilvl w:val="1"/>
+          <w:numId w:val="31"/>
+        </w:numPr>
+        <w:spacing w:line="360" w:lineRule="auto"/>
+        <w:rPr>
+          <w:sz w:val="28"/>
+          <w:szCs w:val="28"/>
+          <w:lang w:val="en-US"/>
+        </w:rPr>
+      </w:pPr>
+      <w:r>
+        <w:rPr>
+          <w:b/>
+          <w:bCs/>
+          <w:sz w:val="28"/>
+          <w:szCs w:val="28"/>
+          <w:lang w:val="en-US"/>
+        </w:rPr>
+        <w:t>Description</w:t>
+      </w:r>
+      <w:r>
+        <w:rPr>
+          <w:sz w:val="28"/>
+          <w:szCs w:val="28"/>
+          <w:lang w:val="en-US"/>
+        </w:rPr>
+        <w:t>: Users can place, track, and manage orders. Admins can view and update order statuses.</w:t>
+      </w:r>
+    </w:p>
+    <w:p>
+      <w:pPr>
+        <w:spacing w:line="360" w:lineRule="auto"/>
+        <w:rPr>
+          <w:sz w:val="28"/>
+          <w:szCs w:val="28"/>
+          <w:lang w:val="en-US"/>
+        </w:rPr>
+      </w:pPr>
+    </w:p>
+    <w:p>
+      <w:pPr>
+        <w:spacing w:line="360" w:lineRule="auto"/>
+        <w:rPr>
+          <w:sz w:val="28"/>
+          <w:szCs w:val="28"/>
+          <w:lang w:val="en-US"/>
+        </w:rPr>
+      </w:pPr>
+    </w:p>
+    <w:p>
+      <w:pPr>
+        <w:spacing w:line="360" w:lineRule="auto"/>
+        <w:rPr>
+          <w:sz w:val="28"/>
+          <w:szCs w:val="28"/>
+          <w:lang w:val="en-US"/>
+        </w:rPr>
+      </w:pPr>
+    </w:p>
+    <w:p>
+      <w:pPr>
+        <w:spacing w:line="360" w:lineRule="auto"/>
+        <w:rPr>
+          <w:sz w:val="28"/>
+          <w:szCs w:val="28"/>
+          <w:lang w:val="en-US"/>
+        </w:rPr>
+      </w:pPr>
+    </w:p>
+    <w:p>
+      <w:pPr>
+        <w:spacing w:line="360" w:lineRule="auto"/>
+        <w:rPr>
+          <w:sz w:val="28"/>
+          <w:szCs w:val="28"/>
+          <w:lang w:val="en-US"/>
+        </w:rPr>
+      </w:pPr>
+    </w:p>
+    <w:p>
+      <w:pPr>
+        <w:spacing w:line="360" w:lineRule="auto"/>
+        <w:rPr>
+          <w:sz w:val="28"/>
+          <w:szCs w:val="28"/>
+          <w:lang w:val="en-US"/>
+        </w:rPr>
+      </w:pPr>
+    </w:p>
+    <w:p>
+      <w:pPr>
+        <w:spacing w:line="360" w:lineRule="auto"/>
+        <w:rPr>
+          <w:sz w:val="28"/>
+          <w:szCs w:val="28"/>
+          <w:lang w:val="en-US"/>
+        </w:rPr>
+      </w:pPr>
+    </w:p>
+    <w:p>
+      <w:pPr>
+        <w:spacing w:line="360" w:lineRule="auto"/>
+        <w:rPr>
+          <w:sz w:val="28"/>
+          <w:szCs w:val="28"/>
+          <w:lang w:val="en-US"/>
+        </w:rPr>
+      </w:pPr>
+      <w:r>
+        <w:rPr>
+          <w:sz w:val="28"/>
+          <w:szCs w:val="28"/>
+          <w:lang w:val="en-US"/>
+        </w:rPr>
+        <w:pict w14:anchorId="07A32750">
+          <v:rect id="_x0000_i1037" style="width:0;height:1.5pt" o:hralign="center" o:hrstd="t" o:hr="t" fillcolor="#a0a0a0" stroked="f"/>
+        </w:pict>
+      </w:r>
+    </w:p>
+    <w:p>
+      <w:pPr>
+        <w:spacing w:line="360" w:lineRule="auto"/>
+        <w:rPr>
+          <w:sz w:val="28"/>
+          <w:szCs w:val="28"/>
+          <w:lang w:val="en-US"/>
+        </w:rPr>
+      </w:pPr>
+      <w:r>
+        <w:rPr>
+          <w:b/>
+          <w:bCs/>
+          <w:sz w:val="28"/>
+          <w:szCs w:val="28"/>
+          <w:lang w:val="en-US"/>
+        </w:rPr>
+        <w:t>Chapter 6: Division of Work</w:t>
+      </w:r>
+    </w:p>
+    <w:tbl>
+      <w:tblPr>
+        <w:tblW w:w="0" w:type="auto"/>
+        <w:tblCellSpacing w:w="15" w:type="dxa"/>
+        <w:tblBorders>
+          <w:bottom w:val="single" w:sz="4" w:space="0" w:color="auto"/>
+        </w:tblBorders>
+        <w:tblCellMar>
+          <w:top w:w="15" w:type="dxa"/>
+          <w:left w:w="15" w:type="dxa"/>
+          <w:bottom w:w="15" w:type="dxa"/>
+          <w:right w:w="15" w:type="dxa"/>
+        </w:tblCellMar>
+        <w:tblLook w:val="04A0" w:firstRow="1" w:lastRow="0" w:firstColumn="1" w:lastColumn="0" w:noHBand="0" w:noVBand="1"/>
+      </w:tblPr>
+      <w:tblGrid>
+        <w:gridCol w:w="955"/>
+        <w:gridCol w:w="5450"/>
+        <w:gridCol w:w="1107"/>
+      </w:tblGrid>
+      <w:tr>
+        <w:trPr>
+          <w:tblHeader/>
+          <w:tblCellSpacing w:w="15" w:type="dxa"/>
+        </w:trPr>
+        <w:tc>
+          <w:tcPr>
+            <w:tcW w:w="0" w:type="auto"/>
+            <w:shd w:val="clear" w:color="auto" w:fill="D9E2F3" w:themeFill="accent1" w:themeFillTint="33"/>
+            <w:vAlign w:val="center"/>
+            <w:hideMark/>
+          </w:tcPr>
+          <w:p>
+            <w:pPr>
+              <w:spacing w:line="360" w:lineRule="auto"/>
+              <w:rPr>
+                <w:b/>
+                <w:bCs/>
+                <w:sz w:val="28"/>
+                <w:szCs w:val="28"/>
+                <w:lang w:val="en-US"/>
+              </w:rPr>
+            </w:pPr>
+            <w:r>
+              <w:rPr>
+                <w:b/>
+                <w:bCs/>
+                <w:sz w:val="28"/>
+                <w:szCs w:val="28"/>
+                <w:lang w:val="en-US"/>
+              </w:rPr>
+              <w:t>Phase</w:t>
+            </w:r>
+          </w:p>
+        </w:tc>
+        <w:tc>
+          <w:tcPr>
+            <w:tcW w:w="0" w:type="auto"/>
+            <w:shd w:val="clear" w:color="auto" w:fill="D9E2F3" w:themeFill="accent1" w:themeFillTint="33"/>
+            <w:vAlign w:val="center"/>
+            <w:hideMark/>
+          </w:tcPr>
+          <w:p>
+            <w:pPr>
+              <w:spacing w:line="360" w:lineRule="auto"/>
+              <w:rPr>
+                <w:b/>
+                <w:bCs/>
+                <w:sz w:val="28"/>
+                <w:szCs w:val="28"/>
+                <w:lang w:val="en-US"/>
+              </w:rPr>
+            </w:pPr>
+            <w:r>
+              <w:rPr>
+                <w:b/>
+                <w:bCs/>
+                <w:sz w:val="28"/>
+                <w:szCs w:val="28"/>
+                <w:lang w:val="en-US"/>
+              </w:rPr>
+              <w:t>Task</w:t>
+            </w:r>
+          </w:p>
+        </w:tc>
+        <w:tc>
+          <w:tcPr>
+            <w:tcW w:w="0" w:type="auto"/>
+            <w:shd w:val="clear" w:color="auto" w:fill="D9E2F3" w:themeFill="accent1" w:themeFillTint="33"/>
+            <w:vAlign w:val="center"/>
+            <w:hideMark/>
+          </w:tcPr>
+          <w:p>
+            <w:pPr>
+              <w:spacing w:line="360" w:lineRule="auto"/>
+              <w:rPr>
+                <w:b/>
+                <w:bCs/>
+                <w:sz w:val="28"/>
+                <w:szCs w:val="28"/>
+                <w:lang w:val="en-US"/>
+              </w:rPr>
+            </w:pPr>
+            <w:r>
+              <w:rPr>
+                <w:b/>
+                <w:bCs/>
+                <w:sz w:val="28"/>
+                <w:szCs w:val="28"/>
+                <w:lang w:val="en-US"/>
+              </w:rPr>
+              <w:t>Duration</w:t>
+            </w:r>
+          </w:p>
+        </w:tc>
+      </w:tr>
+      <w:tr>
+        <w:trPr>
+          <w:tblCellSpacing w:w="15" w:type="dxa"/>
+        </w:trPr>
+        <w:tc>
+          <w:tcPr>
+            <w:tcW w:w="0" w:type="auto"/>
+            <w:shd w:val="clear" w:color="auto" w:fill="D9E2F3" w:themeFill="accent1" w:themeFillTint="33"/>
+            <w:vAlign w:val="center"/>
+            <w:hideMark/>
+          </w:tcPr>
+          <w:p>
+            <w:pPr>
+              <w:spacing w:line="360" w:lineRule="auto"/>
+              <w:rPr>
+                <w:sz w:val="28"/>
+                <w:szCs w:val="28"/>
+                <w:lang w:val="en-US"/>
+              </w:rPr>
+            </w:pPr>
+            <w:r>
+              <w:rPr>
+                <w:sz w:val="28"/>
+                <w:szCs w:val="28"/>
+                <w:lang w:val="en-US"/>
+              </w:rPr>
+              <w:t>Phase 1</w:t>
+            </w:r>
+          </w:p>
+        </w:tc>
+        <w:tc>
+          <w:tcPr>
+            <w:tcW w:w="0" w:type="auto"/>
+            <w:shd w:val="clear" w:color="auto" w:fill="D9E2F3" w:themeFill="accent1" w:themeFillTint="33"/>
+            <w:vAlign w:val="center"/>
+            <w:hideMark/>
+          </w:tcPr>
+          <w:p>
+            <w:pPr>
+              <w:spacing w:line="360" w:lineRule="auto"/>
+              <w:rPr>
+                <w:sz w:val="28"/>
+                <w:szCs w:val="28"/>
+                <w:lang w:val="en-US"/>
+              </w:rPr>
+            </w:pPr>
+            <w:r>
+              <w:rPr>
+                <w:sz w:val="28"/>
+                <w:szCs w:val="28"/>
+                <w:lang w:val="en-US"/>
+              </w:rPr>
+              <w:t>Requirement gathering and architecture design</w:t>
+            </w:r>
+          </w:p>
+        </w:tc>
+        <w:tc>
+          <w:tcPr>
+            <w:tcW w:w="0" w:type="auto"/>
+            <w:shd w:val="clear" w:color="auto" w:fill="D9E2F3" w:themeFill="accent1" w:themeFillTint="33"/>
+            <w:vAlign w:val="center"/>
+            <w:hideMark/>
+          </w:tcPr>
+          <w:p>
+            <w:pPr>
+              <w:spacing w:line="360" w:lineRule="auto"/>
+              <w:rPr>
+                <w:sz w:val="28"/>
+                <w:szCs w:val="28"/>
+                <w:lang w:val="en-US"/>
+              </w:rPr>
+            </w:pPr>
+            <w:r>
+              <w:rPr>
+                <w:sz w:val="28"/>
+                <w:szCs w:val="28"/>
+                <w:lang w:val="en-US"/>
+              </w:rPr>
+              <w:t>1 week</w:t>
+            </w:r>
+          </w:p>
+        </w:tc>
+      </w:tr>
+      <w:tr>
+        <w:trPr>
+          <w:tblCellSpacing w:w="15" w:type="dxa"/>
+        </w:trPr>
+        <w:tc>
+          <w:tcPr>
+            <w:tcW w:w="0" w:type="auto"/>
+            <w:shd w:val="clear" w:color="auto" w:fill="D9E2F3" w:themeFill="accent1" w:themeFillTint="33"/>
+            <w:vAlign w:val="center"/>
+            <w:hideMark/>
+          </w:tcPr>
+          <w:p>
+            <w:pPr>
+              <w:spacing w:line="360" w:lineRule="auto"/>
+              <w:rPr>
+                <w:sz w:val="28"/>
+                <w:szCs w:val="28"/>
+                <w:lang w:val="en-US"/>
+              </w:rPr>
+            </w:pPr>
+            <w:r>
+              <w:rPr>
+                <w:sz w:val="28"/>
+                <w:szCs w:val="28"/>
+                <w:lang w:val="en-US"/>
+              </w:rPr>
+              <w:t>Phase 2</w:t>
+            </w:r>
+          </w:p>
+        </w:tc>
+        <w:tc>
+          <w:tcPr>
+            <w:tcW w:w="0" w:type="auto"/>
+            <w:shd w:val="clear" w:color="auto" w:fill="D9E2F3" w:themeFill="accent1" w:themeFillTint="33"/>
+            <w:vAlign w:val="center"/>
+            <w:hideMark/>
+          </w:tcPr>
+          <w:p>
+            <w:pPr>
+              <w:spacing w:line="360" w:lineRule="auto"/>
+              <w:rPr>
+                <w:sz w:val="28"/>
+                <w:szCs w:val="28"/>
+                <w:lang w:val="en-US"/>
+              </w:rPr>
+            </w:pPr>
+            <w:r>
+              <w:rPr>
+                <w:sz w:val="28"/>
+                <w:szCs w:val="28"/>
+                <w:lang w:val="en-US"/>
+              </w:rPr>
+              <w:t>Frontend and backend setup</w:t>
+            </w:r>
+          </w:p>
+        </w:tc>
+        <w:tc>
+          <w:tcPr>
+            <w:tcW w:w="0" w:type="auto"/>
+            <w:shd w:val="clear" w:color="auto" w:fill="D9E2F3" w:themeFill="accent1" w:themeFillTint="33"/>
+            <w:vAlign w:val="center"/>
+            <w:hideMark/>
+          </w:tcPr>
+          <w:p>
+            <w:pPr>
+              <w:spacing w:line="360" w:lineRule="auto"/>
+              <w:rPr>
+                <w:sz w:val="28"/>
+                <w:szCs w:val="28"/>
+                <w:lang w:val="en-US"/>
+              </w:rPr>
+            </w:pPr>
+            <w:r>
+              <w:rPr>
+                <w:sz w:val="28"/>
+                <w:szCs w:val="28"/>
+                <w:lang w:val="en-US"/>
+              </w:rPr>
+              <w:t>2 weeks</w:t>
+            </w:r>
+          </w:p>
+        </w:tc>
+      </w:tr>
+      <w:tr>
+        <w:trPr>
+          <w:tblCellSpacing w:w="15" w:type="dxa"/>
+        </w:trPr>
+        <w:tc>
+          <w:tcPr>
+            <w:tcW w:w="0" w:type="auto"/>
+            <w:shd w:val="clear" w:color="auto" w:fill="D9E2F3" w:themeFill="accent1" w:themeFillTint="33"/>
+            <w:vAlign w:val="center"/>
+            <w:hideMark/>
+          </w:tcPr>
+          <w:p>
+            <w:pPr>
+              <w:spacing w:line="360" w:lineRule="auto"/>
+              <w:rPr>
+                <w:sz w:val="28"/>
+                <w:szCs w:val="28"/>
+                <w:lang w:val="en-US"/>
+              </w:rPr>
+            </w:pPr>
+            <w:r>
+              <w:rPr>
+                <w:sz w:val="28"/>
+                <w:szCs w:val="28"/>
+                <w:lang w:val="en-US"/>
+              </w:rPr>
+              <w:t>Phase 3</w:t>
+            </w:r>
+          </w:p>
+        </w:tc>
+        <w:tc>
+          <w:tcPr>
+            <w:tcW w:w="0" w:type="auto"/>
+            <w:shd w:val="clear" w:color="auto" w:fill="D9E2F3" w:themeFill="accent1" w:themeFillTint="33"/>
+            <w:vAlign w:val="center"/>
+            <w:hideMark/>
+          </w:tcPr>
+          <w:p>
+            <w:pPr>
+              <w:spacing w:line="360" w:lineRule="auto"/>
+              <w:rPr>
+                <w:sz w:val="28"/>
+                <w:szCs w:val="28"/>
+                <w:lang w:val="en-US"/>
+              </w:rPr>
+            </w:pPr>
+            <w:r>
+              <w:rPr>
+                <w:sz w:val="28"/>
+                <w:szCs w:val="28"/>
+                <w:lang w:val="en-US"/>
+              </w:rPr>
+              <w:t>API development and database integration</w:t>
+            </w:r>
+          </w:p>
+        </w:tc>
+        <w:tc>
+          <w:tcPr>
+            <w:tcW w:w="0" w:type="auto"/>
+            <w:shd w:val="clear" w:color="auto" w:fill="D9E2F3" w:themeFill="accent1" w:themeFillTint="33"/>
+            <w:vAlign w:val="center"/>
+            <w:hideMark/>
+          </w:tcPr>
+          <w:p>
+            <w:pPr>
+              <w:spacing w:line="360" w:lineRule="auto"/>
+              <w:rPr>
+                <w:sz w:val="28"/>
+                <w:szCs w:val="28"/>
+                <w:lang w:val="en-US"/>
+              </w:rPr>
+            </w:pPr>
+            <w:r>
+              <w:rPr>
+                <w:sz w:val="28"/>
+                <w:szCs w:val="28"/>
+                <w:lang w:val="en-US"/>
+              </w:rPr>
+              <w:t>2 weeks</w:t>
+            </w:r>
+          </w:p>
+        </w:tc>
+      </w:tr>
+      <w:tr>
+        <w:trPr>
+          <w:tblCellSpacing w:w="15" w:type="dxa"/>
+        </w:trPr>
+        <w:tc>
+          <w:tcPr>
+            <w:tcW w:w="0" w:type="auto"/>
+            <w:shd w:val="clear" w:color="auto" w:fill="D9E2F3" w:themeFill="accent1" w:themeFillTint="33"/>
+            <w:vAlign w:val="center"/>
+            <w:hideMark/>
+          </w:tcPr>
+          <w:p>
+            <w:pPr>
+              <w:spacing w:line="360" w:lineRule="auto"/>
+              <w:rPr>
+                <w:sz w:val="28"/>
+                <w:szCs w:val="28"/>
+                <w:lang w:val="en-US"/>
+              </w:rPr>
+            </w:pPr>
+            <w:r>
+              <w:rPr>
+                <w:sz w:val="28"/>
+                <w:szCs w:val="28"/>
+                <w:lang w:val="en-US"/>
+              </w:rPr>
+              <w:t>Phase 4</w:t>
+            </w:r>
+          </w:p>
+        </w:tc>
+        <w:tc>
+          <w:tcPr>
+            <w:tcW w:w="0" w:type="auto"/>
+            <w:shd w:val="clear" w:color="auto" w:fill="D9E2F3" w:themeFill="accent1" w:themeFillTint="33"/>
+            <w:vAlign w:val="center"/>
+            <w:hideMark/>
+          </w:tcPr>
+          <w:p>
+            <w:pPr>
+              <w:spacing w:line="360" w:lineRule="auto"/>
+              <w:rPr>
+                <w:sz w:val="28"/>
+                <w:szCs w:val="28"/>
+                <w:lang w:val="en-US"/>
+              </w:rPr>
+            </w:pPr>
+            <w:r>
+              <w:rPr>
+                <w:sz w:val="28"/>
+                <w:szCs w:val="28"/>
+                <w:lang w:val="en-US"/>
+              </w:rPr>
+              <w:t>Frontend features (User and Admin)</w:t>
+            </w:r>
+          </w:p>
+        </w:tc>
+        <w:tc>
+          <w:tcPr>
+            <w:tcW w:w="0" w:type="auto"/>
+            <w:shd w:val="clear" w:color="auto" w:fill="D9E2F3" w:themeFill="accent1" w:themeFillTint="33"/>
+            <w:vAlign w:val="center"/>
+            <w:hideMark/>
+          </w:tcPr>
+          <w:p>
+            <w:pPr>
+              <w:spacing w:line="360" w:lineRule="auto"/>
+              <w:rPr>
+                <w:sz w:val="28"/>
+                <w:szCs w:val="28"/>
+                <w:lang w:val="en-US"/>
+              </w:rPr>
+            </w:pPr>
+            <w:r>
+              <w:rPr>
+                <w:sz w:val="28"/>
+                <w:szCs w:val="28"/>
+                <w:lang w:val="en-US"/>
+              </w:rPr>
+              <w:t>3 weeks</w:t>
+            </w:r>
+          </w:p>
+        </w:tc>
+      </w:tr>
+      <w:tr>
+        <w:trPr>
+          <w:tblCellSpacing w:w="15" w:type="dxa"/>
+        </w:trPr>
+        <w:tc>
+          <w:tcPr>
+            <w:tcW w:w="0" w:type="auto"/>
+            <w:shd w:val="clear" w:color="auto" w:fill="D9E2F3" w:themeFill="accent1" w:themeFillTint="33"/>
+            <w:vAlign w:val="center"/>
+            <w:hideMark/>
+          </w:tcPr>
+          <w:p>
+            <w:pPr>
+              <w:spacing w:line="360" w:lineRule="auto"/>
+              <w:rPr>
+                <w:sz w:val="28"/>
+                <w:szCs w:val="28"/>
+                <w:lang w:val="en-US"/>
+              </w:rPr>
+            </w:pPr>
+            <w:r>
+              <w:rPr>
+                <w:sz w:val="28"/>
+                <w:szCs w:val="28"/>
+                <w:lang w:val="en-US"/>
+              </w:rPr>
+              <w:t>Phase 5</w:t>
+            </w:r>
+          </w:p>
+        </w:tc>
+        <w:tc>
+          <w:tcPr>
+            <w:tcW w:w="0" w:type="auto"/>
+            <w:shd w:val="clear" w:color="auto" w:fill="D9E2F3" w:themeFill="accent1" w:themeFillTint="33"/>
+            <w:vAlign w:val="center"/>
+            <w:hideMark/>
+          </w:tcPr>
+          <w:p>
+            <w:pPr>
+              <w:spacing w:line="360" w:lineRule="auto"/>
+              <w:rPr>
+                <w:sz w:val="28"/>
+                <w:szCs w:val="28"/>
+                <w:lang w:val="en-US"/>
+              </w:rPr>
+            </w:pPr>
+            <w:r>
+              <w:rPr>
+                <w:sz w:val="28"/>
+                <w:szCs w:val="28"/>
+                <w:lang w:val="en-US"/>
+              </w:rPr>
+              <w:t>Testing and debugging</w:t>
+            </w:r>
+          </w:p>
+        </w:tc>
+        <w:tc>
+          <w:tcPr>
+            <w:tcW w:w="0" w:type="auto"/>
+            <w:shd w:val="clear" w:color="auto" w:fill="D9E2F3" w:themeFill="accent1" w:themeFillTint="33"/>
+            <w:vAlign w:val="center"/>
+            <w:hideMark/>
+          </w:tcPr>
+          <w:p>
+            <w:pPr>
+              <w:spacing w:line="360" w:lineRule="auto"/>
+              <w:rPr>
+                <w:sz w:val="28"/>
+                <w:szCs w:val="28"/>
+                <w:lang w:val="en-US"/>
+              </w:rPr>
+            </w:pPr>
+            <w:r>
+              <w:rPr>
+                <w:sz w:val="28"/>
+                <w:szCs w:val="28"/>
+                <w:lang w:val="en-US"/>
+              </w:rPr>
+              <w:t>1 week</w:t>
+            </w:r>
+          </w:p>
+        </w:tc>
+      </w:tr>
+      <w:tr>
+        <w:trPr>
+          <w:tblCellSpacing w:w="15" w:type="dxa"/>
+        </w:trPr>
+        <w:tc>
+          <w:tcPr>
+            <w:tcW w:w="0" w:type="auto"/>
+            <w:shd w:val="clear" w:color="auto" w:fill="D9E2F3" w:themeFill="accent1" w:themeFillTint="33"/>
+            <w:vAlign w:val="center"/>
+            <w:hideMark/>
+          </w:tcPr>
+          <w:p>
+            <w:pPr>
+              <w:spacing w:line="360" w:lineRule="auto"/>
+              <w:rPr>
+                <w:sz w:val="28"/>
+                <w:szCs w:val="28"/>
+                <w:lang w:val="en-US"/>
+              </w:rPr>
+            </w:pPr>
+            <w:r>
+              <w:rPr>
+                <w:sz w:val="28"/>
+                <w:szCs w:val="28"/>
+                <w:lang w:val="en-US"/>
+              </w:rPr>
+              <w:t>Phase 6</w:t>
+            </w:r>
+          </w:p>
+        </w:tc>
+        <w:tc>
+          <w:tcPr>
+            <w:tcW w:w="0" w:type="auto"/>
+            <w:shd w:val="clear" w:color="auto" w:fill="D9E2F3" w:themeFill="accent1" w:themeFillTint="33"/>
+            <w:vAlign w:val="center"/>
+            <w:hideMark/>
+          </w:tcPr>
+          <w:p>
+            <w:pPr>
+              <w:spacing w:line="360" w:lineRule="auto"/>
+              <w:rPr>
+                <w:sz w:val="28"/>
+                <w:szCs w:val="28"/>
+                <w:lang w:val="en-US"/>
+              </w:rPr>
+            </w:pPr>
+            <w:r>
+              <w:rPr>
+                <w:sz w:val="28"/>
+                <w:szCs w:val="28"/>
+                <w:lang w:val="en-US"/>
+              </w:rPr>
+              <w:t>Deployment and final presentation</w:t>
+            </w:r>
+          </w:p>
+        </w:tc>
+        <w:tc>
+          <w:tcPr>
+            <w:tcW w:w="0" w:type="auto"/>
+            <w:shd w:val="clear" w:color="auto" w:fill="D9E2F3" w:themeFill="accent1" w:themeFillTint="33"/>
+            <w:vAlign w:val="center"/>
+            <w:hideMark/>
+          </w:tcPr>
+          <w:p>
+            <w:pPr>
+              <w:spacing w:line="360" w:lineRule="auto"/>
+              <w:rPr>
+                <w:sz w:val="28"/>
+                <w:szCs w:val="28"/>
+                <w:lang w:val="en-US"/>
+              </w:rPr>
+            </w:pPr>
+            <w:r>
+              <w:rPr>
+                <w:sz w:val="28"/>
+                <w:szCs w:val="28"/>
+                <w:lang w:val="en-US"/>
+              </w:rPr>
+              <w:t>1 week</w:t>
+            </w:r>
+          </w:p>
+        </w:tc>
+      </w:tr>
+    </w:tbl>
+    <w:p>
+      <w:pPr>
+        <w:spacing w:line="360" w:lineRule="auto"/>
+        <w:rPr>
+          <w:sz w:val="28"/>
+          <w:szCs w:val="28"/>
+          <w:lang w:val="en-US"/>
+        </w:rPr>
+      </w:pPr>
+      <w:r>
+        <w:rPr>
+          <w:sz w:val="28"/>
+          <w:szCs w:val="28"/>
+          <w:lang w:val="en-US"/>
+        </w:rPr>
+        <w:pict w14:anchorId="1927E79B">
+          <v:rect id="_x0000_i1038" style="width:0;height:1.5pt" o:hralign="center" o:hrstd="t" o:hr="t" fillcolor="#a0a0a0" stroked="f"/>
+        </w:pict>
+      </w:r>
+    </w:p>
+    <w:p>
+      <w:pPr>
+        <w:spacing w:line="360" w:lineRule="auto"/>
+        <w:rPr>
+          <w:sz w:val="28"/>
+          <w:szCs w:val="28"/>
+          <w:lang w:val="en-US"/>
+        </w:rPr>
+      </w:pPr>
+      <w:r>
+        <w:rPr>
+          <w:b/>
+          <w:bCs/>
+          <w:sz w:val="28"/>
+          <w:szCs w:val="28"/>
+          <w:lang w:val="en-US"/>
+        </w:rPr>
+        <w:t>Chapter 7: Conclusion</w:t>
+      </w:r>
+      <w:r>
+        <w:rPr>
+          <w:sz w:val="28"/>
+          <w:szCs w:val="28"/>
+          <w:lang w:val="en-US"/>
+        </w:rPr>
+        <w:br/>
+        <w:t>This Requirements Analysis Report outlines the detailed requirements, scope, and features for the Bookstore Web System using the MERN stack. The project focuses on creating a seamless, scalable, and secure platform for users and administrators, offering advanced functionality and a user-friendly experience.</w:t>
+      </w:r>
+    </w:p>
+    <w:p>
+      <w:pPr>
+        <w:spacing w:line="360" w:lineRule="auto"/>
+        <w:rPr>
+          <w:sz w:val="28"/>
+          <w:szCs w:val="28"/>
+        </w:rPr>
+      </w:pPr>
     </w:p>
     <w:p/>
     <w:sectPr>
@@ -5649,6 +6972,155 @@
     </w:lvl>
   </w:abstractNum>
   <w:abstractNum w:abstractNumId="15" w15:restartNumberingAfterBreak="0">
+    <w:nsid w:val="2772064E"/>
+    <w:multiLevelType w:val="multilevel"/>
+    <w:tmpl w:val="0A802090"/>
+    <w:lvl w:ilvl="0">
+      <w:start w:val="1"/>
+      <w:numFmt w:val="bullet"/>
+      <w:lvlText w:val=""/>
+      <w:lvlJc w:val="left"/>
+      <w:pPr>
+        <w:tabs>
+          <w:tab w:val="num" w:pos="720"/>
+        </w:tabs>
+        <w:ind w:left="720" w:hanging="360"/>
+      </w:pPr>
+      <w:rPr>
+        <w:rFonts w:ascii="Symbol" w:hAnsi="Symbol" w:hint="default"/>
+        <w:sz w:val="20"/>
+      </w:rPr>
+    </w:lvl>
+    <w:lvl w:ilvl="1" w:tentative="1">
+      <w:start w:val="1"/>
+      <w:numFmt w:val="bullet"/>
+      <w:lvlText w:val="o"/>
+      <w:lvlJc w:val="left"/>
+      <w:pPr>
+        <w:tabs>
+          <w:tab w:val="num" w:pos="1440"/>
+        </w:tabs>
+        <w:ind w:left="1440" w:hanging="360"/>
+      </w:pPr>
+      <w:rPr>
+        <w:rFonts w:ascii="Courier New" w:hAnsi="Courier New" w:hint="default"/>
+        <w:sz w:val="20"/>
+      </w:rPr>
+    </w:lvl>
+    <w:lvl w:ilvl="2" w:tentative="1">
+      <w:start w:val="1"/>
+      <w:numFmt w:val="bullet"/>
+      <w:lvlText w:val=""/>
+      <w:lvlJc w:val="left"/>
+      <w:pPr>
+        <w:tabs>
+          <w:tab w:val="num" w:pos="2160"/>
+        </w:tabs>
+        <w:ind w:left="2160" w:hanging="360"/>
+      </w:pPr>
+      <w:rPr>
+        <w:rFonts w:ascii="Wingdings" w:hAnsi="Wingdings" w:hint="default"/>
+        <w:sz w:val="20"/>
+      </w:rPr>
+    </w:lvl>
+    <w:lvl w:ilvl="3" w:tentative="1">
+      <w:start w:val="1"/>
+      <w:numFmt w:val="bullet"/>
+      <w:lvlText w:val=""/>
+      <w:lvlJc w:val="left"/>
+      <w:pPr>
+        <w:tabs>
+          <w:tab w:val="num" w:pos="2880"/>
+        </w:tabs>
+        <w:ind w:left="2880" w:hanging="360"/>
+      </w:pPr>
+      <w:rPr>
+        <w:rFonts w:ascii="Wingdings" w:hAnsi="Wingdings" w:hint="default"/>
+        <w:sz w:val="20"/>
+      </w:rPr>
+    </w:lvl>
+    <w:lvl w:ilvl="4" w:tentative="1">
+      <w:start w:val="1"/>
+      <w:numFmt w:val="bullet"/>
+      <w:lvlText w:val=""/>
+      <w:lvlJc w:val="left"/>
+      <w:pPr>
+        <w:tabs>
+          <w:tab w:val="num" w:pos="3600"/>
+        </w:tabs>
+        <w:ind w:left="3600" w:hanging="360"/>
+      </w:pPr>
+      <w:rPr>
+        <w:rFonts w:ascii="Wingdings" w:hAnsi="Wingdings" w:hint="default"/>
+        <w:sz w:val="20"/>
+      </w:rPr>
+    </w:lvl>
+    <w:lvl w:ilvl="5" w:tentative="1">
+      <w:start w:val="1"/>
+      <w:numFmt w:val="bullet"/>
+      <w:lvlText w:val=""/>
+      <w:lvlJc w:val="left"/>
+      <w:pPr>
+        <w:tabs>
+          <w:tab w:val="num" w:pos="4320"/>
+        </w:tabs>
+        <w:ind w:left="4320" w:hanging="360"/>
+      </w:pPr>
+      <w:rPr>
+        <w:rFonts w:ascii="Wingdings" w:hAnsi="Wingdings" w:hint="default"/>
+        <w:sz w:val="20"/>
+      </w:rPr>
+    </w:lvl>
+    <w:lvl w:ilvl="6" w:tentative="1">
+      <w:start w:val="1"/>
+      <w:numFmt w:val="bullet"/>
+      <w:lvlText w:val=""/>
+      <w:lvlJc w:val="left"/>
+      <w:pPr>
+        <w:tabs>
+          <w:tab w:val="num" w:pos="5040"/>
+        </w:tabs>
+        <w:ind w:left="5040" w:hanging="360"/>
+      </w:pPr>
+      <w:rPr>
+        <w:rFonts w:ascii="Wingdings" w:hAnsi="Wingdings" w:hint="default"/>
+        <w:sz w:val="20"/>
+      </w:rPr>
+    </w:lvl>
+    <w:lvl w:ilvl="7" w:tentative="1">
+      <w:start w:val="1"/>
+      <w:numFmt w:val="bullet"/>
+      <w:lvlText w:val=""/>
+      <w:lvlJc w:val="left"/>
+      <w:pPr>
+        <w:tabs>
+          <w:tab w:val="num" w:pos="5760"/>
+        </w:tabs>
+        <w:ind w:left="5760" w:hanging="360"/>
+      </w:pPr>
+      <w:rPr>
+        <w:rFonts w:ascii="Wingdings" w:hAnsi="Wingdings" w:hint="default"/>
+        <w:sz w:val="20"/>
+      </w:rPr>
+    </w:lvl>
+    <w:lvl w:ilvl="8" w:tentative="1">
+      <w:start w:val="1"/>
+      <w:numFmt w:val="bullet"/>
+      <w:lvlText w:val=""/>
+      <w:lvlJc w:val="left"/>
+      <w:pPr>
+        <w:tabs>
+          <w:tab w:val="num" w:pos="6480"/>
+        </w:tabs>
+        <w:ind w:left="6480" w:hanging="360"/>
+      </w:pPr>
+      <w:rPr>
+        <w:rFonts w:ascii="Wingdings" w:hAnsi="Wingdings" w:hint="default"/>
+        <w:sz w:val="20"/>
+      </w:rPr>
+    </w:lvl>
+  </w:abstractNum>
+  <w:abstractNum w:abstractNumId="16" w15:restartNumberingAfterBreak="0">
     <w:nsid w:val="2870031C"/>
     <w:multiLevelType w:val="hybridMultilevel"/>
     <w:tmpl w:val="E2485F6C"/>
@@ -5761,7 +7233,7 @@
       </w:rPr>
     </w:lvl>
   </w:abstractNum>
-  <w:abstractNum w:abstractNumId="16" w15:restartNumberingAfterBreak="0">
+  <w:abstractNum w:abstractNumId="17" w15:restartNumberingAfterBreak="0">
     <w:nsid w:val="2A373B3D"/>
     <w:multiLevelType w:val="hybridMultilevel"/>
     <w:tmpl w:val="C5EA1434"/>
@@ -5868,7 +7340,7 @@
       </w:rPr>
     </w:lvl>
   </w:abstractNum>
-  <w:abstractNum w:abstractNumId="17" w15:restartNumberingAfterBreak="0">
+  <w:abstractNum w:abstractNumId="18" w15:restartNumberingAfterBreak="0">
     <w:nsid w:val="2A8A345C"/>
     <w:multiLevelType w:val="hybridMultilevel"/>
     <w:tmpl w:val="F992F8E2"/>
@@ -5975,7 +7447,7 @@
       </w:rPr>
     </w:lvl>
   </w:abstractNum>
-  <w:abstractNum w:abstractNumId="18" w15:restartNumberingAfterBreak="0">
+  <w:abstractNum w:abstractNumId="19" w15:restartNumberingAfterBreak="0">
     <w:nsid w:val="31E85015"/>
     <w:multiLevelType w:val="hybridMultilevel"/>
     <w:tmpl w:val="DC0EC026"/>
@@ -6088,7 +7560,156 @@
       </w:rPr>
     </w:lvl>
   </w:abstractNum>
-  <w:abstractNum w:abstractNumId="19" w15:restartNumberingAfterBreak="0">
+  <w:abstractNum w:abstractNumId="20" w15:restartNumberingAfterBreak="0">
+    <w:nsid w:val="3C3200D6"/>
+    <w:multiLevelType w:val="multilevel"/>
+    <w:tmpl w:val="970E878E"/>
+    <w:lvl w:ilvl="0">
+      <w:start w:val="1"/>
+      <w:numFmt w:val="bullet"/>
+      <w:lvlText w:val=""/>
+      <w:lvlJc w:val="left"/>
+      <w:pPr>
+        <w:tabs>
+          <w:tab w:val="num" w:pos="720"/>
+        </w:tabs>
+        <w:ind w:left="720" w:hanging="360"/>
+      </w:pPr>
+      <w:rPr>
+        <w:rFonts w:ascii="Symbol" w:hAnsi="Symbol" w:hint="default"/>
+        <w:sz w:val="20"/>
+      </w:rPr>
+    </w:lvl>
+    <w:lvl w:ilvl="1">
+      <w:start w:val="1"/>
+      <w:numFmt w:val="bullet"/>
+      <w:lvlText w:val="o"/>
+      <w:lvlJc w:val="left"/>
+      <w:pPr>
+        <w:tabs>
+          <w:tab w:val="num" w:pos="1440"/>
+        </w:tabs>
+        <w:ind w:left="1440" w:hanging="360"/>
+      </w:pPr>
+      <w:rPr>
+        <w:rFonts w:ascii="Courier New" w:hAnsi="Courier New" w:hint="default"/>
+        <w:sz w:val="20"/>
+      </w:rPr>
+    </w:lvl>
+    <w:lvl w:ilvl="2" w:tentative="1">
+      <w:start w:val="1"/>
+      <w:numFmt w:val="bullet"/>
+      <w:lvlText w:val=""/>
+      <w:lvlJc w:val="left"/>
+      <w:pPr>
+        <w:tabs>
+          <w:tab w:val="num" w:pos="2160"/>
+        </w:tabs>
+        <w:ind w:left="2160" w:hanging="360"/>
+      </w:pPr>
+      <w:rPr>
+        <w:rFonts w:ascii="Wingdings" w:hAnsi="Wingdings" w:hint="default"/>
+        <w:sz w:val="20"/>
+      </w:rPr>
+    </w:lvl>
+    <w:lvl w:ilvl="3" w:tentative="1">
+      <w:start w:val="1"/>
+      <w:numFmt w:val="bullet"/>
+      <w:lvlText w:val=""/>
+      <w:lvlJc w:val="left"/>
+      <w:pPr>
+        <w:tabs>
+          <w:tab w:val="num" w:pos="2880"/>
+        </w:tabs>
+        <w:ind w:left="2880" w:hanging="360"/>
+      </w:pPr>
+      <w:rPr>
+        <w:rFonts w:ascii="Wingdings" w:hAnsi="Wingdings" w:hint="default"/>
+        <w:sz w:val="20"/>
+      </w:rPr>
+    </w:lvl>
+    <w:lvl w:ilvl="4" w:tentative="1">
+      <w:start w:val="1"/>
+      <w:numFmt w:val="bullet"/>
+      <w:lvlText w:val=""/>
+      <w:lvlJc w:val="left"/>
+      <w:pPr>
+        <w:tabs>
+          <w:tab w:val="num" w:pos="3600"/>
+        </w:tabs>
+        <w:ind w:left="3600" w:hanging="360"/>
+      </w:pPr>
+      <w:rPr>
+        <w:rFonts w:ascii="Wingdings" w:hAnsi="Wingdings" w:hint="default"/>
+        <w:sz w:val="20"/>
+      </w:rPr>
+    </w:lvl>
+    <w:lvl w:ilvl="5" w:tentative="1">
+      <w:start w:val="1"/>
+      <w:numFmt w:val="bullet"/>
+      <w:lvlText w:val=""/>
+      <w:lvlJc w:val="left"/>
+      <w:pPr>
+        <w:tabs>
+          <w:tab w:val="num" w:pos="4320"/>
+        </w:tabs>
+        <w:ind w:left="4320" w:hanging="360"/>
+      </w:pPr>
+      <w:rPr>
+        <w:rFonts w:ascii="Wingdings" w:hAnsi="Wingdings" w:hint="default"/>
+        <w:sz w:val="20"/>
+      </w:rPr>
+    </w:lvl>
+    <w:lvl w:ilvl="6" w:tentative="1">
+      <w:start w:val="1"/>
+      <w:numFmt w:val="bullet"/>
+      <w:lvlText w:val=""/>
+      <w:lvlJc w:val="left"/>
+      <w:pPr>
+        <w:tabs>
+          <w:tab w:val="num" w:pos="5040"/>
+        </w:tabs>
+        <w:ind w:left="5040" w:hanging="360"/>
+      </w:pPr>
+      <w:rPr>
+        <w:rFonts w:ascii="Wingdings" w:hAnsi="Wingdings" w:hint="default"/>
+        <w:sz w:val="20"/>
+      </w:rPr>
+    </w:lvl>
+    <w:lvl w:ilvl="7" w:tentative="1">
+      <w:start w:val="1"/>
+      <w:numFmt w:val="bullet"/>
+      <w:lvlText w:val=""/>
+      <w:lvlJc w:val="left"/>
+      <w:pPr>
+        <w:tabs>
+          <w:tab w:val="num" w:pos="5760"/>
+        </w:tabs>
+        <w:ind w:left="5760" w:hanging="360"/>
+      </w:pPr>
+      <w:rPr>
+        <w:rFonts w:ascii="Wingdings" w:hAnsi="Wingdings" w:hint="default"/>
+        <w:sz w:val="20"/>
+      </w:rPr>
+    </w:lvl>
+    <w:lvl w:ilvl="8" w:tentative="1">
+      <w:start w:val="1"/>
+      <w:numFmt w:val="bullet"/>
+      <w:lvlText w:val=""/>
+      <w:lvlJc w:val="left"/>
+      <w:pPr>
+        <w:tabs>
+          <w:tab w:val="num" w:pos="6480"/>
+        </w:tabs>
+        <w:ind w:left="6480" w:hanging="360"/>
+      </w:pPr>
+      <w:rPr>
+        <w:rFonts w:ascii="Wingdings" w:hAnsi="Wingdings" w:hint="default"/>
+        <w:sz w:val="20"/>
+      </w:rPr>
+    </w:lvl>
+  </w:abstractNum>
+  <w:abstractNum w:abstractNumId="21" w15:restartNumberingAfterBreak="0">
     <w:nsid w:val="42707366"/>
     <w:multiLevelType w:val="hybridMultilevel"/>
     <w:tmpl w:val="E264CE1A"/>
@@ -6300,7 +7921,156 @@
       </w:rPr>
     </w:lvl>
   </w:abstractNum>
-  <w:abstractNum w:abstractNumId="20" w15:restartNumberingAfterBreak="0">
+  <w:abstractNum w:abstractNumId="22" w15:restartNumberingAfterBreak="0">
+    <w:nsid w:val="4DE75AD4"/>
+    <w:multiLevelType w:val="multilevel"/>
+    <w:tmpl w:val="8632AEA8"/>
+    <w:lvl w:ilvl="0">
+      <w:start w:val="1"/>
+      <w:numFmt w:val="bullet"/>
+      <w:lvlText w:val=""/>
+      <w:lvlJc w:val="left"/>
+      <w:pPr>
+        <w:tabs>
+          <w:tab w:val="num" w:pos="720"/>
+        </w:tabs>
+        <w:ind w:left="720" w:hanging="360"/>
+      </w:pPr>
+      <w:rPr>
+        <w:rFonts w:ascii="Symbol" w:hAnsi="Symbol" w:hint="default"/>
+        <w:sz w:val="20"/>
+      </w:rPr>
+    </w:lvl>
+    <w:lvl w:ilvl="1" w:tentative="1">
+      <w:start w:val="1"/>
+      <w:numFmt w:val="bullet"/>
+      <w:lvlText w:val="o"/>
+      <w:lvlJc w:val="left"/>
+      <w:pPr>
+        <w:tabs>
+          <w:tab w:val="num" w:pos="1440"/>
+        </w:tabs>
+        <w:ind w:left="1440" w:hanging="360"/>
+      </w:pPr>
+      <w:rPr>
+        <w:rFonts w:ascii="Courier New" w:hAnsi="Courier New" w:hint="default"/>
+        <w:sz w:val="20"/>
+      </w:rPr>
+    </w:lvl>
+    <w:lvl w:ilvl="2" w:tentative="1">
+      <w:start w:val="1"/>
+      <w:numFmt w:val="bullet"/>
+      <w:lvlText w:val=""/>
+      <w:lvlJc w:val="left"/>
+      <w:pPr>
+        <w:tabs>
+          <w:tab w:val="num" w:pos="2160"/>
+        </w:tabs>
+        <w:ind w:left="2160" w:hanging="360"/>
+      </w:pPr>
+      <w:rPr>
+        <w:rFonts w:ascii="Wingdings" w:hAnsi="Wingdings" w:hint="default"/>
+        <w:sz w:val="20"/>
+      </w:rPr>
+    </w:lvl>
+    <w:lvl w:ilvl="3" w:tentative="1">
+      <w:start w:val="1"/>
+      <w:numFmt w:val="bullet"/>
+      <w:lvlText w:val=""/>
+      <w:lvlJc w:val="left"/>
+      <w:pPr>
+        <w:tabs>
+          <w:tab w:val="num" w:pos="2880"/>
+        </w:tabs>
+        <w:ind w:left="2880" w:hanging="360"/>
+      </w:pPr>
+      <w:rPr>
+        <w:rFonts w:ascii="Wingdings" w:hAnsi="Wingdings" w:hint="default"/>
+        <w:sz w:val="20"/>
+      </w:rPr>
+    </w:lvl>
+    <w:lvl w:ilvl="4" w:tentative="1">
+      <w:start w:val="1"/>
+      <w:numFmt w:val="bullet"/>
+      <w:lvlText w:val=""/>
+      <w:lvlJc w:val="left"/>
+      <w:pPr>
+        <w:tabs>
+          <w:tab w:val="num" w:pos="3600"/>
+        </w:tabs>
+        <w:ind w:left="3600" w:hanging="360"/>
+      </w:pPr>
+      <w:rPr>
+        <w:rFonts w:ascii="Wingdings" w:hAnsi="Wingdings" w:hint="default"/>
+        <w:sz w:val="20"/>
+      </w:rPr>
+    </w:lvl>
+    <w:lvl w:ilvl="5" w:tentative="1">
+      <w:start w:val="1"/>
+      <w:numFmt w:val="bullet"/>
+      <w:lvlText w:val=""/>
+      <w:lvlJc w:val="left"/>
+      <w:pPr>
+        <w:tabs>
+          <w:tab w:val="num" w:pos="4320"/>
+        </w:tabs>
+        <w:ind w:left="4320" w:hanging="360"/>
+      </w:pPr>
+      <w:rPr>
+        <w:rFonts w:ascii="Wingdings" w:hAnsi="Wingdings" w:hint="default"/>
+        <w:sz w:val="20"/>
+      </w:rPr>
+    </w:lvl>
+    <w:lvl w:ilvl="6" w:tentative="1">
+      <w:start w:val="1"/>
+      <w:numFmt w:val="bullet"/>
+      <w:lvlText w:val=""/>
+      <w:lvlJc w:val="left"/>
+      <w:pPr>
+        <w:tabs>
+          <w:tab w:val="num" w:pos="5040"/>
+        </w:tabs>
+        <w:ind w:left="5040" w:hanging="360"/>
+      </w:pPr>
+      <w:rPr>
+        <w:rFonts w:ascii="Wingdings" w:hAnsi="Wingdings" w:hint="default"/>
+        <w:sz w:val="20"/>
+      </w:rPr>
+    </w:lvl>
+    <w:lvl w:ilvl="7" w:tentative="1">
+      <w:start w:val="1"/>
+      <w:numFmt w:val="bullet"/>
+      <w:lvlText w:val=""/>
+      <w:lvlJc w:val="left"/>
+      <w:pPr>
+        <w:tabs>
+          <w:tab w:val="num" w:pos="5760"/>
+        </w:tabs>
+        <w:ind w:left="5760" w:hanging="360"/>
+      </w:pPr>
+      <w:rPr>
+        <w:rFonts w:ascii="Wingdings" w:hAnsi="Wingdings" w:hint="default"/>
+        <w:sz w:val="20"/>
+      </w:rPr>
+    </w:lvl>
+    <w:lvl w:ilvl="8" w:tentative="1">
+      <w:start w:val="1"/>
+      <w:numFmt w:val="bullet"/>
+      <w:lvlText w:val=""/>
+      <w:lvlJc w:val="left"/>
+      <w:pPr>
+        <w:tabs>
+          <w:tab w:val="num" w:pos="6480"/>
+        </w:tabs>
+        <w:ind w:left="6480" w:hanging="360"/>
+      </w:pPr>
+      <w:rPr>
+        <w:rFonts w:ascii="Wingdings" w:hAnsi="Wingdings" w:hint="default"/>
+        <w:sz w:val="20"/>
+      </w:rPr>
+    </w:lvl>
+  </w:abstractNum>
+  <w:abstractNum w:abstractNumId="23" w15:restartNumberingAfterBreak="0">
     <w:nsid w:val="51457B17"/>
     <w:multiLevelType w:val="hybridMultilevel"/>
     <w:tmpl w:val="E06E894E"/>
@@ -6407,7 +8177,7 @@
       </w:rPr>
     </w:lvl>
   </w:abstractNum>
-  <w:abstractNum w:abstractNumId="21" w15:restartNumberingAfterBreak="0">
+  <w:abstractNum w:abstractNumId="24" w15:restartNumberingAfterBreak="0">
     <w:nsid w:val="548E00AC"/>
     <w:multiLevelType w:val="hybridMultilevel"/>
     <w:tmpl w:val="E13A118A"/>
@@ -6496,7 +8266,7 @@
       </w:pPr>
     </w:lvl>
   </w:abstractNum>
-  <w:abstractNum w:abstractNumId="22" w15:restartNumberingAfterBreak="0">
+  <w:abstractNum w:abstractNumId="25" w15:restartNumberingAfterBreak="0">
     <w:nsid w:val="56BC3C59"/>
     <w:multiLevelType w:val="hybridMultilevel"/>
     <w:tmpl w:val="B16AA84E"/>
@@ -6585,7 +8355,7 @@
       </w:pPr>
     </w:lvl>
   </w:abstractNum>
-  <w:abstractNum w:abstractNumId="23" w15:restartNumberingAfterBreak="0">
+  <w:abstractNum w:abstractNumId="26" w15:restartNumberingAfterBreak="0">
     <w:nsid w:val="5E7D37B8"/>
     <w:multiLevelType w:val="hybridMultilevel"/>
     <w:tmpl w:val="CBECB056"/>
@@ -6674,7 +8444,7 @@
       </w:pPr>
     </w:lvl>
   </w:abstractNum>
-  <w:abstractNum w:abstractNumId="24" w15:restartNumberingAfterBreak="0">
+  <w:abstractNum w:abstractNumId="27" w15:restartNumberingAfterBreak="0">
     <w:nsid w:val="65943246"/>
     <w:multiLevelType w:val="hybridMultilevel"/>
     <w:tmpl w:val="CA466B52"/>
@@ -6781,7 +8551,7 @@
       </w:rPr>
     </w:lvl>
   </w:abstractNum>
-  <w:abstractNum w:abstractNumId="25" w15:restartNumberingAfterBreak="0">
+  <w:abstractNum w:abstractNumId="28" w15:restartNumberingAfterBreak="0">
     <w:nsid w:val="71B50367"/>
     <w:multiLevelType w:val="hybridMultilevel"/>
     <w:tmpl w:val="888828B4"/>
@@ -6888,7 +8658,7 @@
       </w:rPr>
     </w:lvl>
   </w:abstractNum>
-  <w:abstractNum w:abstractNumId="26" w15:restartNumberingAfterBreak="0">
+  <w:abstractNum w:abstractNumId="29" w15:restartNumberingAfterBreak="0">
     <w:nsid w:val="762413F5"/>
     <w:multiLevelType w:val="hybridMultilevel"/>
     <w:tmpl w:val="98D6D832"/>
@@ -7100,7 +8870,7 @@
       </w:rPr>
     </w:lvl>
   </w:abstractNum>
-  <w:abstractNum w:abstractNumId="27" w15:restartNumberingAfterBreak="0">
+  <w:abstractNum w:abstractNumId="30" w15:restartNumberingAfterBreak="0">
     <w:nsid w:val="76B1250C"/>
     <w:multiLevelType w:val="hybridMultilevel"/>
     <w:tmpl w:val="FEC43B92"/>
@@ -7214,28 +8984,28 @@
     <w:abstractNumId w:val="7"/>
   </w:num>
   <w:num w:numId="9" w16cid:durableId="1663702453">
-    <w:abstractNumId w:val="27"/>
+    <w:abstractNumId w:val="30"/>
   </w:num>
   <w:num w:numId="10" w16cid:durableId="342971929">
-    <w:abstractNumId w:val="22"/>
+    <w:abstractNumId w:val="25"/>
   </w:num>
   <w:num w:numId="11" w16cid:durableId="1540052799">
-    <w:abstractNumId w:val="21"/>
+    <w:abstractNumId w:val="24"/>
   </w:num>
   <w:num w:numId="12" w16cid:durableId="1094325751">
-    <w:abstractNumId w:val="23"/>
+    <w:abstractNumId w:val="26"/>
   </w:num>
   <w:num w:numId="13" w16cid:durableId="421340550">
     <w:abstractNumId w:val="12"/>
   </w:num>
   <w:num w:numId="14" w16cid:durableId="425883472">
-    <w:abstractNumId w:val="26"/>
+    <w:abstractNumId w:val="29"/>
   </w:num>
   <w:num w:numId="15" w16cid:durableId="218519531">
     <w:abstractNumId w:val="9"/>
   </w:num>
   <w:num w:numId="16" w16cid:durableId="2053260140">
-    <w:abstractNumId w:val="19"/>
+    <w:abstractNumId w:val="21"/>
   </w:num>
   <w:num w:numId="17" w16cid:durableId="102655204">
     <w:abstractNumId w:val="8"/>
@@ -7247,30 +9017,39 @@
     <w:abstractNumId w:val="14"/>
   </w:num>
   <w:num w:numId="20" w16cid:durableId="1589149388">
-    <w:abstractNumId w:val="15"/>
+    <w:abstractNumId w:val="16"/>
   </w:num>
   <w:num w:numId="21" w16cid:durableId="1225142316">
-    <w:abstractNumId w:val="18"/>
+    <w:abstractNumId w:val="19"/>
   </w:num>
   <w:num w:numId="22" w16cid:durableId="1122502266">
     <w:abstractNumId w:val="11"/>
   </w:num>
   <w:num w:numId="23" w16cid:durableId="210964419">
-    <w:abstractNumId w:val="24"/>
+    <w:abstractNumId w:val="27"/>
   </w:num>
   <w:num w:numId="24" w16cid:durableId="1646423753">
-    <w:abstractNumId w:val="25"/>
+    <w:abstractNumId w:val="28"/>
   </w:num>
   <w:num w:numId="25" w16cid:durableId="1372918311">
     <w:abstractNumId w:val="13"/>
   </w:num>
   <w:num w:numId="26" w16cid:durableId="1504591716">
-    <w:abstractNumId w:val="16"/>
+    <w:abstractNumId w:val="17"/>
   </w:num>
   <w:num w:numId="27" w16cid:durableId="1333028544">
-    <w:abstractNumId w:val="17"/>
+    <w:abstractNumId w:val="18"/>
   </w:num>
   <w:num w:numId="28" w16cid:durableId="1393310869">
+    <w:abstractNumId w:val="23"/>
+  </w:num>
+  <w:num w:numId="29" w16cid:durableId="2137947841">
+    <w:abstractNumId w:val="22"/>
+  </w:num>
+  <w:num w:numId="30" w16cid:durableId="1572232279">
+    <w:abstractNumId w:val="15"/>
+  </w:num>
+  <w:num w:numId="31" w16cid:durableId="2115906124">
     <w:abstractNumId w:val="20"/>
   </w:num>
 </w:numbering>

</xml_diff>